<commit_message>
Removed the webex links -not working
</commit_message>
<xml_diff>
--- a/Webex recording links.docx
+++ b/Webex recording links.docx
@@ -3,46 +3,8 @@
 <w:document xmlns:wpc="http://schemas.microsoft.com/office/word/2010/wordprocessingCanvas" xmlns:cx="http://schemas.microsoft.com/office/drawing/2014/chartex" xmlns:cx1="http://schemas.microsoft.com/office/drawing/2015/9/8/chartex" xmlns:mc="http://schemas.openxmlformats.org/markup-compatibility/2006" xmlns:o="urn:schemas-microsoft-com:office:office" xmlns:r="http://schemas.openxmlformats.org/officeDocument/2006/relationships" xmlns:m="http://schemas.openxmlformats.org/officeDocument/2006/math" xmlns:v="urn:schemas-microsoft-com:vml" xmlns:wp14="http://schemas.microsoft.com/office/word/2010/wordprocessingDrawing" xmlns:wp="http://schemas.openxmlformats.org/drawingml/2006/wordprocessingDrawing" xmlns:w10="urn:schemas-microsoft-com:office:word" xmlns:w="http://schemas.openxmlformats.org/wordprocessingml/2006/main" xmlns:w14="http://schemas.microsoft.com/office/word/2010/wordml" xmlns:w15="http://schemas.microsoft.com/office/word/2012/wordml" xmlns:w16se="http://schemas.microsoft.com/office/word/2015/wordml/symex" xmlns:wpg="http://schemas.microsoft.com/office/word/2010/wordprocessingGroup" xmlns:wpi="http://schemas.microsoft.com/office/word/2010/wordprocessingInk" xmlns:wne="http://schemas.microsoft.com/office/word/2006/wordml" xmlns:wps="http://schemas.microsoft.com/office/word/2010/wordprocessingShape" mc:Ignorable="w14 w15 w16se wp14">
   <w:body>
     <w:p>
-      <w:pPr>
-        <w:rPr>
-          <w:rFonts w:ascii="Arial" w:hAnsi="Arial" w:cs="Arial"/>
-          <w:color w:val="00AFF9"/>
-        </w:rPr>
-      </w:pPr>
-      <w:proofErr w:type="spellStart"/>
-      <w:r>
-        <w:rPr>
-          <w:rFonts w:ascii="Arial" w:hAnsi="Arial" w:cs="Arial"/>
-          <w:color w:val="00AFF9"/>
-        </w:rPr>
-        <w:t>Webex</w:t>
-      </w:r>
-      <w:proofErr w:type="spellEnd"/>
-      <w:r>
-        <w:rPr>
-          <w:rFonts w:ascii="Arial" w:hAnsi="Arial" w:cs="Arial"/>
-          <w:color w:val="00AFF9"/>
-        </w:rPr>
-        <w:t xml:space="preserve"> recording for session dated July 17, 2019</w:t>
-      </w:r>
-    </w:p>
-    <w:p>
-      <w:hyperlink r:id="rId4" w:history="1">
-        <w:r>
-          <w:rPr>
-            <w:rStyle w:val="Hyperlink"/>
-          </w:rPr>
-          <w:t>https://urldefense.proofpoint.com/v2/url?u=https-3A__agci.webex.com_agci_lsr.php-3FRCID-3D87f79c56cf764a168c4d29f2da532593&amp;d=DwMGaQ&amp;c=_EdSgJoS8igo01XnekBu_azVXoUPxJkwz9O2AzwhBbE&amp;r=-9cxjss-UxUbzU7iubLtLS0OIYxR7hehbZ7FLkP_x9E&amp;m=g9N64sLlDqDlan3Kx8opa-jUZIyAcAsDC6lXJ</w:t>
-        </w:r>
-        <w:bookmarkStart w:id="0" w:name="_GoBack"/>
-        <w:bookmarkEnd w:id="0"/>
-        <w:r>
-          <w:rPr>
-            <w:rStyle w:val="Hyperlink"/>
-          </w:rPr>
-          <w:t>wH-7LA&amp;s=kcSlxsJJS-CKiiA3YodCQvlc_19teMMixxgfU-KfeZ0&amp;e=</w:t>
-        </w:r>
-      </w:hyperlink>
+      <w:bookmarkStart w:id="0" w:name="_GoBack"/>
+      <w:bookmarkEnd w:id="0"/>
     </w:p>
     <w:sectPr>
       <w:pgSz w:w="12240" w:h="15840"/>

</xml_diff>

<commit_message>
Webex link for Aug 7 session
</commit_message>
<xml_diff>
--- a/Webex recording links.docx
+++ b/Webex recording links.docx
@@ -16,6 +16,11 @@
       </w:r>
     </w:p>
     <w:p>
+      <w:pPr>
+        <w:rPr>
+          <w:rStyle w:val="Hyperlink"/>
+        </w:rPr>
+      </w:pPr>
       <w:hyperlink r:id="rId4" w:history="1">
         <w:r>
           <w:rPr>
@@ -24,9 +29,57 @@
           <w:t>https://urldefense.proofpoint.com/v2/url?u=https-3A__agci.webex.com_agci_lsr.php-3FRCID-3Dbb15adb5461c4e26b6da6231e37bf0b7&amp;d=DwMGaQ&amp;c=_EdSgJoS8igo01XnekBu_azVXoUPxJkwz9O2AzwhBbE&amp;r=-9cxjss-UxUbzU7iubLtLS0OIYxR7hehbZ7FLkP_x9E&amp;m=Xxx4s5sXVzZ1r6b6u2uS_kkKwuLy2neZ5190pJ7itBw&amp;s=gGk31GxwmrxawVAZ7AjjBKgfbmvLyRi_w_qR_Z2Mwg0&amp;e=</w:t>
         </w:r>
       </w:hyperlink>
+    </w:p>
+    <w:p>
+      <w:pPr>
+        <w:rPr>
+          <w:rStyle w:val="Hyperlink"/>
+        </w:rPr>
+      </w:pPr>
+    </w:p>
+    <w:p>
+      <w:pPr>
+        <w:rPr>
+          <w:rStyle w:val="Hyperlink"/>
+          <w:rFonts w:asciiTheme="minorHAnsi" w:hAnsiTheme="minorHAnsi" w:cstheme="minorBidi"/>
+          <w:b/>
+          <w:color w:val="auto"/>
+          <w:sz w:val="22"/>
+          <w:szCs w:val="22"/>
+          <w:u w:val="none"/>
+        </w:rPr>
+      </w:pPr>
+      <w:r>
+        <w:rPr>
+          <w:b/>
+        </w:rPr>
+        <w:t>Aug 7 recording link</w:t>
+      </w:r>
       <w:bookmarkStart w:id="0" w:name="_GoBack"/>
       <w:bookmarkEnd w:id="0"/>
     </w:p>
+    <w:p>
+      <w:pPr>
+        <w:rPr>
+          <w:rStyle w:val="Hyperlink"/>
+        </w:rPr>
+      </w:pPr>
+      <w:hyperlink r:id="rId5" w:history="1">
+        <w:r>
+          <w:rPr>
+            <w:rStyle w:val="Hyperlink"/>
+          </w:rPr>
+          <w:t>https://urldefense.proofpoint.com/v2/url?u=https-3A__agci.webex.com_agci_lsr.php-3FRCID-3Dc8da1dd9af614f2c8e01f4f93e1a144c&amp;d=DwMGaQ&amp;c=_EdSgJoS8igo01XnekBu_azVXoUPxJkwz9O2AzwhBbE&amp;r=-9cxjss-UxUbzU7iubLtLS0OIYxR7hehbZ7FLkP_x9E&amp;m=FmJFlFUEUkR1yEn6QDxM19zGa9Tq2Dy8j52yyf8d5H4&amp;s=AYR6CqkBUtgRvBl6wuqYqdOAiu9JTeR-CU7WgARkzAs&amp;e</w:t>
+        </w:r>
+      </w:hyperlink>
+      <w:r>
+        <w:rPr>
+          <w:rStyle w:val="Hyperlink"/>
+        </w:rPr>
+        <w:t>=</w:t>
+      </w:r>
+    </w:p>
+    <w:p/>
     <w:sectPr>
       <w:pgSz w:w="12240" w:h="15840"/>
       <w:pgMar w:top="1440" w:right="1440" w:bottom="1440" w:left="1440" w:header="708" w:footer="708" w:gutter="0"/>
@@ -462,7 +515,6 @@
     <w:name w:val="Hyperlink"/>
     <w:basedOn w:val="DefaultParagraphFont"/>
     <w:uiPriority w:val="99"/>
-    <w:semiHidden/>
     <w:unhideWhenUsed/>
     <w:rsid w:val="00F4372C"/>
     <w:rPr>

</xml_diff>

<commit_message>
code pushed from 2019-08-12
</commit_message>
<xml_diff>
--- a/Webex recording links.docx
+++ b/Webex recording links.docx
@@ -55,8 +55,6 @@
         </w:rPr>
         <w:t>Aug 7 recording link</w:t>
       </w:r>
-      <w:bookmarkStart w:id="0" w:name="_GoBack"/>
-      <w:bookmarkEnd w:id="0"/>
     </w:p>
     <w:p>
       <w:pPr>
@@ -79,7 +77,44 @@
         <w:t>=</w:t>
       </w:r>
     </w:p>
-    <w:p/>
+    <w:p>
+      <w:pPr>
+        <w:rPr>
+          <w:rStyle w:val="Hyperlink"/>
+        </w:rPr>
+      </w:pPr>
+    </w:p>
+    <w:p>
+      <w:pPr>
+        <w:rPr>
+          <w:b/>
+        </w:rPr>
+      </w:pPr>
+      <w:r>
+        <w:rPr>
+          <w:b/>
+        </w:rPr>
+        <w:t>Aug 12 recording link</w:t>
+      </w:r>
+    </w:p>
+    <w:p>
+      <w:hyperlink r:id="rId6" w:history="1">
+        <w:r>
+          <w:rPr>
+            <w:rStyle w:val="Hyperlink"/>
+          </w:rPr>
+          <w:t>https://urldefense.proofpoint.com/v2/url?u=https-3A__agci.webex.com_agci_lsr.php-3FRCID-3Dfb050a33a33e4f488a1b048838b342c3&amp;d=DwMGaQ&amp;c=_EdSgJoS8igo01XnekBu_azVXoUPxJkwz9O2AzwhBbE&amp;r=-9cxjss-UxUbzU7iubLtLS0OIYxR7hehbZ7FLkP_x9E&amp;m=dl1Ub-ZsqZ_LolA8iWLxN_rkC2E8rqod9fuDgm-J5Dc&amp;s=uwhWYacSnKNYWyWgyO</w:t>
+        </w:r>
+        <w:bookmarkStart w:id="0" w:name="_GoBack"/>
+        <w:bookmarkEnd w:id="0"/>
+        <w:r>
+          <w:rPr>
+            <w:rStyle w:val="Hyperlink"/>
+          </w:rPr>
+          <w:t>qo13p3lXrWXobO9CbiTf5xaMk&amp;e=</w:t>
+        </w:r>
+      </w:hyperlink>
+    </w:p>
     <w:sectPr>
       <w:pgSz w:w="12240" w:h="15840"/>
       <w:pgMar w:top="1440" w:right="1440" w:bottom="1440" w:left="1440" w:header="708" w:footer="708" w:gutter="0"/>

</xml_diff>